<commit_message>
Completed assumptions, POV statements, HMW statements, System brainstorming. Next step is outline the project methodology
</commit_message>
<xml_diff>
--- a/Empathy Maps/RM Empathy Map.docx
+++ b/Empathy Maps/RM Empathy Map.docx
@@ -5124,14 +5124,12 @@
                                 <w:lang w:val="en-GB"/>
                               </w:rPr>
                             </w:pPr>
-                            <w:proofErr w:type="spellStart"/>
                             <w:r>
                               <w:rPr>
                                 <w:lang w:val="en-GB"/>
                               </w:rPr>
-                              <w:t>Favor</w:t>
+                              <w:t>Favour</w:t>
                             </w:r>
-                            <w:proofErr w:type="spellEnd"/>
                             <w:r>
                               <w:rPr>
                                 <w:lang w:val="en-GB"/>
@@ -5226,14 +5224,12 @@
                           <w:lang w:val="en-GB"/>
                         </w:rPr>
                       </w:pPr>
-                      <w:proofErr w:type="spellStart"/>
                       <w:r>
                         <w:rPr>
                           <w:lang w:val="en-GB"/>
                         </w:rPr>
-                        <w:t>Favor</w:t>
+                        <w:t>Favour</w:t>
                       </w:r>
-                      <w:proofErr w:type="spellEnd"/>
                       <w:r>
                         <w:rPr>
                           <w:lang w:val="en-GB"/>
@@ -5520,14 +5516,12 @@
                               </w:rPr>
                               <w:t xml:space="preserve">“Our range of packages is very </w:t>
                             </w:r>
-                            <w:proofErr w:type="gramStart"/>
                             <w:r>
                               <w:rPr>
                                 <w:lang w:val="en-GB"/>
                               </w:rPr>
-                              <w:t>extensive,</w:t>
+                              <w:t>extensive;</w:t>
                             </w:r>
-                            <w:proofErr w:type="gramEnd"/>
                             <w:r>
                               <w:rPr>
                                 <w:lang w:val="en-GB"/>
@@ -5634,14 +5628,12 @@
                         </w:rPr>
                         <w:t xml:space="preserve">“Our range of packages is very </w:t>
                       </w:r>
-                      <w:proofErr w:type="gramStart"/>
                       <w:r>
                         <w:rPr>
                           <w:lang w:val="en-GB"/>
                         </w:rPr>
-                        <w:t>extensive,</w:t>
+                        <w:t>extensive;</w:t>
                       </w:r>
-                      <w:proofErr w:type="gramEnd"/>
                       <w:r>
                         <w:rPr>
                           <w:lang w:val="en-GB"/>

</xml_diff>